<commit_message>
Lab 08, 09, 10, 11
</commit_message>
<xml_diff>
--- a/500119568/Lab Exercise 10- (Creating and Managing a ReplicaSet in Kubernetes) .docx
+++ b/500119568/Lab Exercise 10- (Creating and Managing a ReplicaSet in Kubernetes) .docx
@@ -519,6 +519,7 @@
           <w:sz w:val="24"/>
           <w:szCs w:val="24"/>
         </w:rPr>
+        <w:lastRenderedPageBreak/>
         <w:t>Create a YAML file named nginx-replicaset.yaml with the following content:</w:t>
       </w:r>
     </w:p>
@@ -1183,7 +1184,6 @@
           <w:sz w:val="24"/>
           <w:szCs w:val="24"/>
         </w:rPr>
-        <w:lastRenderedPageBreak/>
         <w:t>name: The unique name for the ReplicaSet.</w:t>
       </w:r>
     </w:p>
@@ -1328,6 +1328,7 @@
           <w:sz w:val="24"/>
           <w:szCs w:val="24"/>
         </w:rPr>
+        <w:lastRenderedPageBreak/>
         <w:t>metadata: Contains metadata for the Pods, including labels.</w:t>
       </w:r>
     </w:p>
@@ -1590,6 +1591,63 @@
     <w:p>
       <w:pPr>
         <w:spacing w:line="360" w:lineRule="auto"/>
+        <w:jc w:val="center"/>
+        <w:rPr>
+          <w:rFonts w:ascii="Georgia" w:hAnsi="Georgia"/>
+          <w:b/>
+          <w:bCs/>
+          <w:sz w:val="24"/>
+          <w:szCs w:val="24"/>
+        </w:rPr>
+      </w:pPr>
+      <w:r>
+        <w:rPr>
+          <w:rFonts w:ascii="Georgia" w:hAnsi="Georgia"/>
+          <w:b/>
+          <w:bCs/>
+          <w:sz w:val="24"/>
+          <w:szCs w:val="24"/>
+        </w:rPr>
+        <w:drawing>
+          <wp:inline distT="0" distB="0" distL="0" distR="0" wp14:anchorId="0A46E664" wp14:editId="131D1FFA">
+            <wp:extent cx="4505954" cy="638264"/>
+            <wp:effectExtent l="0" t="0" r="9525" b="9525"/>
+            <wp:docPr id="823897196" name="Picture 1" descr="A black background with white text&#10;&#10;AI-generated content may be incorrect."/>
+            <wp:cNvGraphicFramePr>
+              <a:graphicFrameLocks xmlns:a="http://schemas.openxmlformats.org/drawingml/2006/main" noChangeAspect="1"/>
+            </wp:cNvGraphicFramePr>
+            <a:graphic xmlns:a="http://schemas.openxmlformats.org/drawingml/2006/main">
+              <a:graphicData uri="http://schemas.openxmlformats.org/drawingml/2006/picture">
+                <pic:pic xmlns:pic="http://schemas.openxmlformats.org/drawingml/2006/picture">
+                  <pic:nvPicPr>
+                    <pic:cNvPr id="823897196" name="Picture 1" descr="A black background with white text&#10;&#10;AI-generated content may be incorrect."/>
+                    <pic:cNvPicPr/>
+                  </pic:nvPicPr>
+                  <pic:blipFill>
+                    <a:blip r:embed="rId8"/>
+                    <a:stretch>
+                      <a:fillRect/>
+                    </a:stretch>
+                  </pic:blipFill>
+                  <pic:spPr>
+                    <a:xfrm>
+                      <a:off x="0" y="0"/>
+                      <a:ext cx="4505954" cy="638264"/>
+                    </a:xfrm>
+                    <a:prstGeom prst="rect">
+                      <a:avLst/>
+                    </a:prstGeom>
+                  </pic:spPr>
+                </pic:pic>
+              </a:graphicData>
+            </a:graphic>
+          </wp:inline>
+        </w:drawing>
+      </w:r>
+    </w:p>
+    <w:p>
+      <w:pPr>
+        <w:spacing w:line="360" w:lineRule="auto"/>
         <w:jc w:val="both"/>
         <w:rPr>
           <w:rFonts w:ascii="Georgia" w:hAnsi="Georgia"/>
@@ -1661,6 +1719,59 @@
     <w:p>
       <w:pPr>
         <w:spacing w:line="360" w:lineRule="auto"/>
+        <w:jc w:val="center"/>
+        <w:rPr>
+          <w:rFonts w:ascii="Georgia" w:hAnsi="Georgia"/>
+          <w:sz w:val="24"/>
+          <w:szCs w:val="24"/>
+        </w:rPr>
+      </w:pPr>
+      <w:r>
+        <w:rPr>
+          <w:rFonts w:ascii="Georgia" w:hAnsi="Georgia"/>
+          <w:sz w:val="24"/>
+          <w:szCs w:val="24"/>
+        </w:rPr>
+        <w:drawing>
+          <wp:inline distT="0" distB="0" distL="0" distR="0" wp14:anchorId="33DDA23C" wp14:editId="64F06AAA">
+            <wp:extent cx="4439270" cy="819264"/>
+            <wp:effectExtent l="0" t="0" r="0" b="0"/>
+            <wp:docPr id="1513919198" name="Picture 1" descr="A black screen with white text&#10;&#10;AI-generated content may be incorrect."/>
+            <wp:cNvGraphicFramePr>
+              <a:graphicFrameLocks xmlns:a="http://schemas.openxmlformats.org/drawingml/2006/main" noChangeAspect="1"/>
+            </wp:cNvGraphicFramePr>
+            <a:graphic xmlns:a="http://schemas.openxmlformats.org/drawingml/2006/main">
+              <a:graphicData uri="http://schemas.openxmlformats.org/drawingml/2006/picture">
+                <pic:pic xmlns:pic="http://schemas.openxmlformats.org/drawingml/2006/picture">
+                  <pic:nvPicPr>
+                    <pic:cNvPr id="1513919198" name="Picture 1" descr="A black screen with white text&#10;&#10;AI-generated content may be incorrect."/>
+                    <pic:cNvPicPr/>
+                  </pic:nvPicPr>
+                  <pic:blipFill>
+                    <a:blip r:embed="rId9"/>
+                    <a:stretch>
+                      <a:fillRect/>
+                    </a:stretch>
+                  </pic:blipFill>
+                  <pic:spPr>
+                    <a:xfrm>
+                      <a:off x="0" y="0"/>
+                      <a:ext cx="4439270" cy="819264"/>
+                    </a:xfrm>
+                    <a:prstGeom prst="rect">
+                      <a:avLst/>
+                    </a:prstGeom>
+                  </pic:spPr>
+                </pic:pic>
+              </a:graphicData>
+            </a:graphic>
+          </wp:inline>
+        </w:drawing>
+      </w:r>
+    </w:p>
+    <w:p>
+      <w:pPr>
+        <w:spacing w:line="360" w:lineRule="auto"/>
         <w:jc w:val="both"/>
         <w:rPr>
           <w:rFonts w:ascii="Georgia" w:hAnsi="Georgia"/>
@@ -1762,6 +1873,60 @@
     <w:p>
       <w:pPr>
         <w:spacing w:line="360" w:lineRule="auto"/>
+        <w:jc w:val="center"/>
+        <w:rPr>
+          <w:rFonts w:ascii="Georgia" w:hAnsi="Georgia"/>
+          <w:sz w:val="24"/>
+          <w:szCs w:val="24"/>
+        </w:rPr>
+      </w:pPr>
+      <w:r>
+        <w:rPr>
+          <w:rFonts w:ascii="Georgia" w:hAnsi="Georgia"/>
+          <w:sz w:val="24"/>
+          <w:szCs w:val="24"/>
+        </w:rPr>
+        <w:lastRenderedPageBreak/>
+        <w:drawing>
+          <wp:inline distT="0" distB="0" distL="0" distR="0" wp14:anchorId="0F5D08E3" wp14:editId="24E72874">
+            <wp:extent cx="5144218" cy="1867161"/>
+            <wp:effectExtent l="0" t="0" r="0" b="0"/>
+            <wp:docPr id="688777882" name="Picture 1" descr="A screen shot of a computer program&#10;&#10;AI-generated content may be incorrect."/>
+            <wp:cNvGraphicFramePr>
+              <a:graphicFrameLocks xmlns:a="http://schemas.openxmlformats.org/drawingml/2006/main" noChangeAspect="1"/>
+            </wp:cNvGraphicFramePr>
+            <a:graphic xmlns:a="http://schemas.openxmlformats.org/drawingml/2006/main">
+              <a:graphicData uri="http://schemas.openxmlformats.org/drawingml/2006/picture">
+                <pic:pic xmlns:pic="http://schemas.openxmlformats.org/drawingml/2006/picture">
+                  <pic:nvPicPr>
+                    <pic:cNvPr id="688777882" name="Picture 1" descr="A screen shot of a computer program&#10;&#10;AI-generated content may be incorrect."/>
+                    <pic:cNvPicPr/>
+                  </pic:nvPicPr>
+                  <pic:blipFill>
+                    <a:blip r:embed="rId10"/>
+                    <a:stretch>
+                      <a:fillRect/>
+                    </a:stretch>
+                  </pic:blipFill>
+                  <pic:spPr>
+                    <a:xfrm>
+                      <a:off x="0" y="0"/>
+                      <a:ext cx="5144218" cy="1867161"/>
+                    </a:xfrm>
+                    <a:prstGeom prst="rect">
+                      <a:avLst/>
+                    </a:prstGeom>
+                  </pic:spPr>
+                </pic:pic>
+              </a:graphicData>
+            </a:graphic>
+          </wp:inline>
+        </w:drawing>
+      </w:r>
+    </w:p>
+    <w:p>
+      <w:pPr>
+        <w:spacing w:line="360" w:lineRule="auto"/>
         <w:jc w:val="both"/>
         <w:rPr>
           <w:rFonts w:ascii="Georgia" w:hAnsi="Georgia"/>
@@ -1927,6 +2092,59 @@
     <w:p>
       <w:pPr>
         <w:spacing w:line="360" w:lineRule="auto"/>
+        <w:jc w:val="center"/>
+        <w:rPr>
+          <w:rFonts w:ascii="Georgia" w:hAnsi="Georgia"/>
+          <w:sz w:val="24"/>
+          <w:szCs w:val="24"/>
+        </w:rPr>
+      </w:pPr>
+      <w:r>
+        <w:rPr>
+          <w:rFonts w:ascii="Georgia" w:hAnsi="Georgia"/>
+          <w:sz w:val="24"/>
+          <w:szCs w:val="24"/>
+        </w:rPr>
+        <w:drawing>
+          <wp:inline distT="0" distB="0" distL="0" distR="0" wp14:anchorId="5FB76DE8" wp14:editId="74A836E7">
+            <wp:extent cx="4867954" cy="590632"/>
+            <wp:effectExtent l="0" t="0" r="8890" b="0"/>
+            <wp:docPr id="472140737" name="Picture 1" descr="A black background with white text&#10;&#10;AI-generated content may be incorrect."/>
+            <wp:cNvGraphicFramePr>
+              <a:graphicFrameLocks xmlns:a="http://schemas.openxmlformats.org/drawingml/2006/main" noChangeAspect="1"/>
+            </wp:cNvGraphicFramePr>
+            <a:graphic xmlns:a="http://schemas.openxmlformats.org/drawingml/2006/main">
+              <a:graphicData uri="http://schemas.openxmlformats.org/drawingml/2006/picture">
+                <pic:pic xmlns:pic="http://schemas.openxmlformats.org/drawingml/2006/picture">
+                  <pic:nvPicPr>
+                    <pic:cNvPr id="472140737" name="Picture 1" descr="A black background with white text&#10;&#10;AI-generated content may be incorrect."/>
+                    <pic:cNvPicPr/>
+                  </pic:nvPicPr>
+                  <pic:blipFill>
+                    <a:blip r:embed="rId11"/>
+                    <a:stretch>
+                      <a:fillRect/>
+                    </a:stretch>
+                  </pic:blipFill>
+                  <pic:spPr>
+                    <a:xfrm>
+                      <a:off x="0" y="0"/>
+                      <a:ext cx="4867954" cy="590632"/>
+                    </a:xfrm>
+                    <a:prstGeom prst="rect">
+                      <a:avLst/>
+                    </a:prstGeom>
+                  </pic:spPr>
+                </pic:pic>
+              </a:graphicData>
+            </a:graphic>
+          </wp:inline>
+        </w:drawing>
+      </w:r>
+    </w:p>
+    <w:p>
+      <w:pPr>
+        <w:spacing w:line="360" w:lineRule="auto"/>
         <w:jc w:val="both"/>
         <w:rPr>
           <w:rFonts w:ascii="Georgia" w:hAnsi="Georgia"/>
@@ -1994,6 +2212,59 @@
     <w:p>
       <w:pPr>
         <w:spacing w:line="360" w:lineRule="auto"/>
+        <w:jc w:val="center"/>
+        <w:rPr>
+          <w:rFonts w:ascii="Georgia" w:hAnsi="Georgia"/>
+          <w:sz w:val="24"/>
+          <w:szCs w:val="24"/>
+        </w:rPr>
+      </w:pPr>
+      <w:r>
+        <w:rPr>
+          <w:rFonts w:ascii="Georgia" w:hAnsi="Georgia"/>
+          <w:sz w:val="24"/>
+          <w:szCs w:val="24"/>
+        </w:rPr>
+        <w:drawing>
+          <wp:inline distT="0" distB="0" distL="0" distR="0" wp14:anchorId="776CDBE7" wp14:editId="132139A3">
+            <wp:extent cx="5163271" cy="1552792"/>
+            <wp:effectExtent l="0" t="0" r="0" b="9525"/>
+            <wp:docPr id="1725895513" name="Picture 1" descr="A screenshot of a computer&#10;&#10;AI-generated content may be incorrect."/>
+            <wp:cNvGraphicFramePr>
+              <a:graphicFrameLocks xmlns:a="http://schemas.openxmlformats.org/drawingml/2006/main" noChangeAspect="1"/>
+            </wp:cNvGraphicFramePr>
+            <a:graphic xmlns:a="http://schemas.openxmlformats.org/drawingml/2006/main">
+              <a:graphicData uri="http://schemas.openxmlformats.org/drawingml/2006/picture">
+                <pic:pic xmlns:pic="http://schemas.openxmlformats.org/drawingml/2006/picture">
+                  <pic:nvPicPr>
+                    <pic:cNvPr id="1725895513" name="Picture 1" descr="A screenshot of a computer&#10;&#10;AI-generated content may be incorrect."/>
+                    <pic:cNvPicPr/>
+                  </pic:nvPicPr>
+                  <pic:blipFill>
+                    <a:blip r:embed="rId12"/>
+                    <a:stretch>
+                      <a:fillRect/>
+                    </a:stretch>
+                  </pic:blipFill>
+                  <pic:spPr>
+                    <a:xfrm>
+                      <a:off x="0" y="0"/>
+                      <a:ext cx="5163271" cy="1552792"/>
+                    </a:xfrm>
+                    <a:prstGeom prst="rect">
+                      <a:avLst/>
+                    </a:prstGeom>
+                  </pic:spPr>
+                </pic:pic>
+              </a:graphicData>
+            </a:graphic>
+          </wp:inline>
+        </w:drawing>
+      </w:r>
+    </w:p>
+    <w:p>
+      <w:pPr>
+        <w:spacing w:line="360" w:lineRule="auto"/>
         <w:jc w:val="both"/>
         <w:rPr>
           <w:rFonts w:ascii="Georgia" w:hAnsi="Georgia"/>
@@ -2041,6 +2312,7 @@
           <w:sz w:val="24"/>
           <w:szCs w:val="24"/>
         </w:rPr>
+        <w:lastRenderedPageBreak/>
         <w:t>2. Updating the ReplicaSet</w:t>
       </w:r>
     </w:p>
@@ -2272,7 +2544,6 @@
           <w:sz w:val="24"/>
           <w:szCs w:val="24"/>
         </w:rPr>
-        <w:lastRenderedPageBreak/>
         <w:t>Apply the changes:</w:t>
       </w:r>
     </w:p>
@@ -2327,6 +2598,63 @@
     <w:p>
       <w:pPr>
         <w:spacing w:line="360" w:lineRule="auto"/>
+        <w:jc w:val="center"/>
+        <w:rPr>
+          <w:rFonts w:ascii="Georgia" w:hAnsi="Georgia"/>
+          <w:b/>
+          <w:bCs/>
+          <w:sz w:val="24"/>
+          <w:szCs w:val="24"/>
+        </w:rPr>
+      </w:pPr>
+      <w:r>
+        <w:rPr>
+          <w:rFonts w:ascii="Georgia" w:hAnsi="Georgia"/>
+          <w:b/>
+          <w:bCs/>
+          <w:sz w:val="24"/>
+          <w:szCs w:val="24"/>
+        </w:rPr>
+        <w:drawing>
+          <wp:inline distT="0" distB="0" distL="0" distR="0" wp14:anchorId="25F52CDD" wp14:editId="6F07E2F3">
+            <wp:extent cx="4429743" cy="619211"/>
+            <wp:effectExtent l="0" t="0" r="9525" b="9525"/>
+            <wp:docPr id="1954620458" name="Picture 1" descr="A black background with white text&#10;&#10;AI-generated content may be incorrect."/>
+            <wp:cNvGraphicFramePr>
+              <a:graphicFrameLocks xmlns:a="http://schemas.openxmlformats.org/drawingml/2006/main" noChangeAspect="1"/>
+            </wp:cNvGraphicFramePr>
+            <a:graphic xmlns:a="http://schemas.openxmlformats.org/drawingml/2006/main">
+              <a:graphicData uri="http://schemas.openxmlformats.org/drawingml/2006/picture">
+                <pic:pic xmlns:pic="http://schemas.openxmlformats.org/drawingml/2006/picture">
+                  <pic:nvPicPr>
+                    <pic:cNvPr id="1954620458" name="Picture 1" descr="A black background with white text&#10;&#10;AI-generated content may be incorrect."/>
+                    <pic:cNvPicPr/>
+                  </pic:nvPicPr>
+                  <pic:blipFill>
+                    <a:blip r:embed="rId13"/>
+                    <a:stretch>
+                      <a:fillRect/>
+                    </a:stretch>
+                  </pic:blipFill>
+                  <pic:spPr>
+                    <a:xfrm>
+                      <a:off x="0" y="0"/>
+                      <a:ext cx="4429743" cy="619211"/>
+                    </a:xfrm>
+                    <a:prstGeom prst="rect">
+                      <a:avLst/>
+                    </a:prstGeom>
+                  </pic:spPr>
+                </pic:pic>
+              </a:graphicData>
+            </a:graphic>
+          </wp:inline>
+        </w:drawing>
+      </w:r>
+    </w:p>
+    <w:p>
+      <w:pPr>
+        <w:spacing w:line="360" w:lineRule="auto"/>
         <w:jc w:val="both"/>
         <w:rPr>
           <w:rFonts w:ascii="Georgia" w:hAnsi="Georgia"/>
@@ -2398,6 +2726,59 @@
     <w:p>
       <w:pPr>
         <w:spacing w:line="360" w:lineRule="auto"/>
+        <w:jc w:val="center"/>
+        <w:rPr>
+          <w:rFonts w:ascii="Georgia" w:hAnsi="Georgia"/>
+          <w:sz w:val="24"/>
+          <w:szCs w:val="24"/>
+        </w:rPr>
+      </w:pPr>
+      <w:r>
+        <w:rPr>
+          <w:rFonts w:ascii="Georgia" w:hAnsi="Georgia"/>
+          <w:sz w:val="24"/>
+          <w:szCs w:val="24"/>
+        </w:rPr>
+        <w:drawing>
+          <wp:inline distT="0" distB="0" distL="0" distR="0" wp14:anchorId="3BED4FCD" wp14:editId="1A1B3AAD">
+            <wp:extent cx="5191850" cy="1181265"/>
+            <wp:effectExtent l="0" t="0" r="8890" b="0"/>
+            <wp:docPr id="1881697065" name="Picture 1"/>
+            <wp:cNvGraphicFramePr>
+              <a:graphicFrameLocks xmlns:a="http://schemas.openxmlformats.org/drawingml/2006/main" noChangeAspect="1"/>
+            </wp:cNvGraphicFramePr>
+            <a:graphic xmlns:a="http://schemas.openxmlformats.org/drawingml/2006/main">
+              <a:graphicData uri="http://schemas.openxmlformats.org/drawingml/2006/picture">
+                <pic:pic xmlns:pic="http://schemas.openxmlformats.org/drawingml/2006/picture">
+                  <pic:nvPicPr>
+                    <pic:cNvPr id="1881697065" name=""/>
+                    <pic:cNvPicPr/>
+                  </pic:nvPicPr>
+                  <pic:blipFill>
+                    <a:blip r:embed="rId14"/>
+                    <a:stretch>
+                      <a:fillRect/>
+                    </a:stretch>
+                  </pic:blipFill>
+                  <pic:spPr>
+                    <a:xfrm>
+                      <a:off x="0" y="0"/>
+                      <a:ext cx="5191850" cy="1181265"/>
+                    </a:xfrm>
+                    <a:prstGeom prst="rect">
+                      <a:avLst/>
+                    </a:prstGeom>
+                  </pic:spPr>
+                </pic:pic>
+              </a:graphicData>
+            </a:graphic>
+          </wp:inline>
+        </w:drawing>
+      </w:r>
+    </w:p>
+    <w:p>
+      <w:pPr>
+        <w:spacing w:line="360" w:lineRule="auto"/>
         <w:jc w:val="both"/>
         <w:rPr>
           <w:rFonts w:ascii="Georgia" w:hAnsi="Georgia"/>
@@ -2475,6 +2856,7 @@
           <w:sz w:val="24"/>
           <w:szCs w:val="24"/>
         </w:rPr>
+        <w:lastRenderedPageBreak/>
         <w:t>To clean up the ReplicaSet and its Pods, use the kubectl delete command:</w:t>
       </w:r>
     </w:p>
@@ -2529,6 +2911,59 @@
     <w:p>
       <w:pPr>
         <w:spacing w:line="360" w:lineRule="auto"/>
+        <w:jc w:val="center"/>
+        <w:rPr>
+          <w:rFonts w:ascii="Georgia" w:hAnsi="Georgia"/>
+          <w:sz w:val="24"/>
+          <w:szCs w:val="24"/>
+        </w:rPr>
+      </w:pPr>
+      <w:r>
+        <w:rPr>
+          <w:rFonts w:ascii="Georgia" w:hAnsi="Georgia"/>
+          <w:sz w:val="24"/>
+          <w:szCs w:val="24"/>
+        </w:rPr>
+        <w:drawing>
+          <wp:inline distT="0" distB="0" distL="0" distR="0" wp14:anchorId="69BA7E09" wp14:editId="2B44E1EE">
+            <wp:extent cx="5668166" cy="1333686"/>
+            <wp:effectExtent l="0" t="0" r="8890" b="0"/>
+            <wp:docPr id="701505419" name="Picture 1" descr="A screen shot of a computer code&#10;&#10;AI-generated content may be incorrect."/>
+            <wp:cNvGraphicFramePr>
+              <a:graphicFrameLocks xmlns:a="http://schemas.openxmlformats.org/drawingml/2006/main" noChangeAspect="1"/>
+            </wp:cNvGraphicFramePr>
+            <a:graphic xmlns:a="http://schemas.openxmlformats.org/drawingml/2006/main">
+              <a:graphicData uri="http://schemas.openxmlformats.org/drawingml/2006/picture">
+                <pic:pic xmlns:pic="http://schemas.openxmlformats.org/drawingml/2006/picture">
+                  <pic:nvPicPr>
+                    <pic:cNvPr id="701505419" name="Picture 1" descr="A screen shot of a computer code&#10;&#10;AI-generated content may be incorrect."/>
+                    <pic:cNvPicPr/>
+                  </pic:nvPicPr>
+                  <pic:blipFill>
+                    <a:blip r:embed="rId15"/>
+                    <a:stretch>
+                      <a:fillRect/>
+                    </a:stretch>
+                  </pic:blipFill>
+                  <pic:spPr>
+                    <a:xfrm>
+                      <a:off x="0" y="0"/>
+                      <a:ext cx="5668166" cy="1333686"/>
+                    </a:xfrm>
+                    <a:prstGeom prst="rect">
+                      <a:avLst/>
+                    </a:prstGeom>
+                  </pic:spPr>
+                </pic:pic>
+              </a:graphicData>
+            </a:graphic>
+          </wp:inline>
+        </w:drawing>
+      </w:r>
+    </w:p>
+    <w:p>
+      <w:pPr>
+        <w:spacing w:line="360" w:lineRule="auto"/>
         <w:jc w:val="both"/>
         <w:rPr>
           <w:rFonts w:ascii="Georgia" w:hAnsi="Georgia"/>
@@ -2546,11 +2981,12 @@
       </w:r>
     </w:p>
     <w:sectPr>
-      <w:headerReference w:type="default" r:id="rId8"/>
+      <w:headerReference w:type="default" r:id="rId16"/>
       <w:pgSz w:w="12240" w:h="15840"/>
-      <w:pgMar w:top="1440" w:right="1325" w:bottom="1440" w:left="1440" w:header="720" w:footer="720" w:gutter="0"/>
+      <w:pgMar w:top="720" w:right="720" w:bottom="720" w:left="720" w:header="720" w:footer="720" w:gutter="0"/>
       <w:pgNumType w:start="1"/>
       <w:cols w:space="720"/>
+      <w:docGrid w:linePitch="299"/>
     </w:sectPr>
   </w:body>
 </w:document>

</xml_diff>